<commit_message>
Adjustments for old articles that point templating actions
</commit_message>
<xml_diff>
--- a/source/_static/files/flow/how-tos/Hiring Contract Template.docx
+++ b/source/_static/files/flow/how-tos/Hiring Contract Template.docx
@@ -34,32 +34,22 @@
         <w:rPr>
           <w:lang w:val="en-US"/>
         </w:rPr>
-        <w:fldChar w:fldCharType="begin"/>
-      </w:r>
-      <w:r>
-        <w:rPr>
-          <w:lang w:val="en-US"/>
-        </w:rPr>
-        <w:instrText xml:space="preserve"> MERGEFIELD  EmployerFullName  \* MERGEFORMAT </w:instrText>
-      </w:r>
-      <w:r>
-        <w:rPr>
-          <w:lang w:val="en-US"/>
-        </w:rPr>
-        <w:fldChar w:fldCharType="separate"/>
-      </w:r>
+        <w:t>{{</w:t>
+      </w:r>
+      <w:proofErr w:type="spellStart"/>
       <w:r>
         <w:rPr>
           <w:noProof/>
           <w:lang w:val="en-US"/>
         </w:rPr>
-        <w:t>«EmployerFullName»</w:t>
-      </w:r>
-      <w:r>
-        <w:rPr>
-          <w:lang w:val="en-US"/>
-        </w:rPr>
-        <w:fldChar w:fldCharType="end"/>
+        <w:t>EmployerFullName</w:t>
+      </w:r>
+      <w:proofErr w:type="spellEnd"/>
+      <w:r>
+        <w:rPr>
+          <w:lang w:val="en-US"/>
+        </w:rPr>
+        <w:t>}}</w:t>
       </w:r>
       <w:r>
         <w:rPr>
@@ -71,32 +61,22 @@
         <w:rPr>
           <w:lang w:val="en-US"/>
         </w:rPr>
-        <w:fldChar w:fldCharType="begin"/>
-      </w:r>
-      <w:r>
-        <w:rPr>
-          <w:lang w:val="en-US"/>
-        </w:rPr>
-        <w:instrText xml:space="preserve"> MERGEFIELD  EmployeeFullName  \* MERGEFORMAT </w:instrText>
-      </w:r>
-      <w:r>
-        <w:rPr>
-          <w:lang w:val="en-US"/>
-        </w:rPr>
-        <w:fldChar w:fldCharType="separate"/>
-      </w:r>
+        <w:t>{{</w:t>
+      </w:r>
+      <w:proofErr w:type="spellStart"/>
       <w:r>
         <w:rPr>
           <w:noProof/>
           <w:lang w:val="en-US"/>
         </w:rPr>
-        <w:t>«EmployeeFullName»</w:t>
-      </w:r>
-      <w:r>
-        <w:rPr>
-          <w:lang w:val="en-US"/>
-        </w:rPr>
-        <w:fldChar w:fldCharType="end"/>
+        <w:t>EmployeeFullName</w:t>
+      </w:r>
+      <w:proofErr w:type="spellEnd"/>
+      <w:r>
+        <w:rPr>
+          <w:lang w:val="en-US"/>
+        </w:rPr>
+        <w:t>}}</w:t>
       </w:r>
       <w:r>
         <w:rPr>
@@ -114,32 +94,22 @@
         <w:rPr>
           <w:lang w:val="en-US"/>
         </w:rPr>
-        <w:fldChar w:fldCharType="begin"/>
-      </w:r>
-      <w:r>
-        <w:rPr>
-          <w:lang w:val="en-US"/>
-        </w:rPr>
-        <w:instrText xml:space="preserve"> MERGEFIELD  EffectiveDate  \* MERGEFORMAT </w:instrText>
-      </w:r>
-      <w:r>
-        <w:rPr>
-          <w:lang w:val="en-US"/>
-        </w:rPr>
-        <w:fldChar w:fldCharType="separate"/>
-      </w:r>
+        <w:t>{{</w:t>
+      </w:r>
+      <w:proofErr w:type="spellStart"/>
       <w:r>
         <w:rPr>
           <w:noProof/>
           <w:lang w:val="en-US"/>
         </w:rPr>
-        <w:t>«EffectiveDate»</w:t>
-      </w:r>
-      <w:r>
-        <w:rPr>
-          <w:lang w:val="en-US"/>
-        </w:rPr>
-        <w:fldChar w:fldCharType="end"/>
+        <w:t>EffectiveDate</w:t>
+      </w:r>
+      <w:proofErr w:type="spellEnd"/>
+      <w:r>
+        <w:rPr>
+          <w:lang w:val="en-US"/>
+        </w:rPr>
+        <w:t>}}</w:t>
       </w:r>
       <w:r>
         <w:rPr>
@@ -164,32 +134,20 @@
         <w:rPr>
           <w:lang w:val="en-US"/>
         </w:rPr>
-        <w:fldChar w:fldCharType="begin"/>
-      </w:r>
-      <w:r>
-        <w:rPr>
-          <w:lang w:val="en-US"/>
-        </w:rPr>
-        <w:instrText xml:space="preserve"> MERGEFIELD  CompanyName  \* MERGEFORMAT </w:instrText>
-      </w:r>
-      <w:r>
-        <w:rPr>
-          <w:lang w:val="en-US"/>
-        </w:rPr>
-        <w:fldChar w:fldCharType="separate"/>
+        <w:t>{{</w:t>
       </w:r>
       <w:r>
         <w:rPr>
           <w:noProof/>
           <w:lang w:val="en-US"/>
         </w:rPr>
-        <w:t>«CompanyName»</w:t>
-      </w:r>
-      <w:r>
-        <w:rPr>
-          <w:lang w:val="en-US"/>
-        </w:rPr>
-        <w:fldChar w:fldCharType="end"/>
+        <w:t>CompanyName</w:t>
+      </w:r>
+      <w:r>
+        <w:rPr>
+          <w:lang w:val="en-US"/>
+        </w:rPr>
+        <w:t>}}</w:t>
       </w:r>
       <w:r>
         <w:rPr>
@@ -214,32 +172,20 @@
         <w:rPr>
           <w:lang w:val="en-US"/>
         </w:rPr>
-        <w:fldChar w:fldCharType="begin"/>
-      </w:r>
-      <w:r>
-        <w:rPr>
-          <w:lang w:val="en-US"/>
-        </w:rPr>
-        <w:instrText xml:space="preserve"> MERGEFIELD  Position  \* MERGEFORMAT </w:instrText>
-      </w:r>
-      <w:r>
-        <w:rPr>
-          <w:lang w:val="en-US"/>
-        </w:rPr>
-        <w:fldChar w:fldCharType="separate"/>
+        <w:t>{{</w:t>
       </w:r>
       <w:r>
         <w:rPr>
           <w:noProof/>
           <w:lang w:val="en-US"/>
         </w:rPr>
-        <w:t>«Position»</w:t>
-      </w:r>
-      <w:r>
-        <w:rPr>
-          <w:lang w:val="en-US"/>
-        </w:rPr>
-        <w:fldChar w:fldCharType="end"/>
+        <w:t>Position</w:t>
+      </w:r>
+      <w:r>
+        <w:rPr>
+          <w:lang w:val="en-US"/>
+        </w:rPr>
+        <w:t>}}</w:t>
       </w:r>
       <w:r>
         <w:rPr>
@@ -251,32 +197,20 @@
         <w:rPr>
           <w:lang w:val="en-US"/>
         </w:rPr>
-        <w:fldChar w:fldCharType="begin"/>
-      </w:r>
-      <w:r>
-        <w:rPr>
-          <w:lang w:val="en-US"/>
-        </w:rPr>
-        <w:instrText xml:space="preserve"> MERGEFIELD  CompanyName  \* MERGEFORMAT </w:instrText>
-      </w:r>
-      <w:r>
-        <w:rPr>
-          <w:lang w:val="en-US"/>
-        </w:rPr>
-        <w:fldChar w:fldCharType="separate"/>
+        <w:t>{{</w:t>
       </w:r>
       <w:r>
         <w:rPr>
           <w:noProof/>
           <w:lang w:val="en-US"/>
         </w:rPr>
-        <w:t>«CompanyName»</w:t>
-      </w:r>
-      <w:r>
-        <w:rPr>
-          <w:lang w:val="en-US"/>
-        </w:rPr>
-        <w:fldChar w:fldCharType="end"/>
+        <w:t>CompanyName</w:t>
+      </w:r>
+      <w:r>
+        <w:rPr>
+          <w:lang w:val="en-US"/>
+        </w:rPr>
+        <w:t>}}</w:t>
       </w:r>
       <w:r>
         <w:rPr>
@@ -319,32 +253,22 @@
         <w:rPr>
           <w:lang w:val="en-US"/>
         </w:rPr>
-        <w:fldChar w:fldCharType="begin"/>
-      </w:r>
-      <w:r>
-        <w:rPr>
-          <w:lang w:val="en-US"/>
-        </w:rPr>
-        <w:instrText xml:space="preserve"> MERGEFIELD  SalaryAmount  \* MERGEFORMAT </w:instrText>
-      </w:r>
-      <w:r>
-        <w:rPr>
-          <w:lang w:val="en-US"/>
-        </w:rPr>
-        <w:fldChar w:fldCharType="separate"/>
-      </w:r>
+        <w:t>{{</w:t>
+      </w:r>
+      <w:proofErr w:type="spellStart"/>
       <w:r>
         <w:rPr>
           <w:noProof/>
           <w:lang w:val="en-US"/>
         </w:rPr>
-        <w:t>«SalaryAmount»</w:t>
-      </w:r>
-      <w:r>
-        <w:rPr>
-          <w:lang w:val="en-US"/>
-        </w:rPr>
-        <w:fldChar w:fldCharType="end"/>
+        <w:t>SalaryAmount</w:t>
+      </w:r>
+      <w:proofErr w:type="spellEnd"/>
+      <w:r>
+        <w:rPr>
+          <w:lang w:val="en-US"/>
+        </w:rPr>
+        <w:t>}}</w:t>
       </w:r>
       <w:r>
         <w:rPr>
@@ -375,32 +299,22 @@
         <w:rPr>
           <w:lang w:val="en-US"/>
         </w:rPr>
-        <w:fldChar w:fldCharType="begin"/>
-      </w:r>
-      <w:r>
-        <w:rPr>
-          <w:lang w:val="en-US"/>
-        </w:rPr>
-        <w:instrText xml:space="preserve"> MERGEFIELD  ListOfBenefits  \* MERGEFORMAT </w:instrText>
-      </w:r>
-      <w:r>
-        <w:rPr>
-          <w:lang w:val="en-US"/>
-        </w:rPr>
-        <w:fldChar w:fldCharType="separate"/>
-      </w:r>
+        <w:t>{{</w:t>
+      </w:r>
+      <w:proofErr w:type="spellStart"/>
       <w:r>
         <w:rPr>
           <w:noProof/>
           <w:lang w:val="en-US"/>
         </w:rPr>
-        <w:t>«ListOfBenefits»</w:t>
-      </w:r>
-      <w:r>
-        <w:rPr>
-          <w:lang w:val="en-US"/>
-        </w:rPr>
-        <w:fldChar w:fldCharType="end"/>
+        <w:t>ListOfBenefits</w:t>
+      </w:r>
+      <w:proofErr w:type="spellEnd"/>
+      <w:r>
+        <w:rPr>
+          <w:lang w:val="en-US"/>
+        </w:rPr>
+        <w:t>}}</w:t>
       </w:r>
       <w:r>
         <w:rPr>
@@ -421,44 +335,27 @@
         </w:rPr>
         <w:t>Employee is eligible for certain performance bonuses based on</w:t>
       </w:r>
-      <w:bookmarkStart w:id="0" w:name="_GoBack"/>
-      <w:bookmarkEnd w:id="0"/>
-      <w:r>
-        <w:rPr>
-          <w:lang w:val="en-US"/>
-        </w:rPr>
-        <w:t xml:space="preserve"> </w:t>
-      </w:r>
-      <w:r>
-        <w:rPr>
-          <w:lang w:val="en-US"/>
-        </w:rPr>
-        <w:fldChar w:fldCharType="begin"/>
-      </w:r>
-      <w:r>
-        <w:rPr>
-          <w:lang w:val="en-US"/>
-        </w:rPr>
-        <w:instrText xml:space="preserve"> MERGEFIELD  BonusesPolicyDescription  \* MERGEFORMAT </w:instrText>
-      </w:r>
-      <w:r>
-        <w:rPr>
-          <w:lang w:val="en-US"/>
-        </w:rPr>
-        <w:fldChar w:fldCharType="separate"/>
-      </w:r>
+      <w:r>
+        <w:rPr>
+          <w:lang w:val="en-US"/>
+        </w:rPr>
+        <w:t xml:space="preserve"> {{</w:t>
+      </w:r>
+      <w:proofErr w:type="spellStart"/>
       <w:r>
         <w:rPr>
           <w:noProof/>
           <w:lang w:val="en-US"/>
         </w:rPr>
-        <w:t>«BonusesPolicyDescription»</w:t>
-      </w:r>
-      <w:r>
-        <w:rPr>
-          <w:lang w:val="en-US"/>
-        </w:rPr>
-        <w:fldChar w:fldCharType="end"/>
+        <w:t>BonusesPolicyDescription</w:t>
+      </w:r>
+      <w:proofErr w:type="spellEnd"/>
+      <w:r>
+        <w:rPr>
+          <w:noProof/>
+          <w:lang w:val="en-US"/>
+        </w:rPr>
+        <w:t>}}</w:t>
       </w:r>
       <w:r>
         <w:rPr>
@@ -483,38 +380,29 @@
         <w:rPr>
           <w:lang w:val="en-US"/>
         </w:rPr>
-        <w:t xml:space="preserve">terminate on </w:t>
-      </w:r>
-      <w:r>
-        <w:rPr>
-          <w:lang w:val="en-US"/>
-        </w:rPr>
-        <w:fldChar w:fldCharType="begin"/>
-      </w:r>
-      <w:r>
-        <w:rPr>
-          <w:lang w:val="en-US"/>
-        </w:rPr>
-        <w:instrText xml:space="preserve"> MERGEFIELD  TerminationDate  \* MERGEFORMAT </w:instrText>
-      </w:r>
-      <w:r>
-        <w:rPr>
-          <w:lang w:val="en-US"/>
-        </w:rPr>
-        <w:fldChar w:fldCharType="separate"/>
-      </w:r>
+        <w:t>terminate on</w:t>
+      </w:r>
+      <w:r>
+        <w:rPr>
+          <w:lang w:val="en-US"/>
+        </w:rPr>
+        <w:t xml:space="preserve"> {{</w:t>
+      </w:r>
+      <w:proofErr w:type="spellStart"/>
       <w:r>
         <w:rPr>
           <w:noProof/>
           <w:lang w:val="en-US"/>
         </w:rPr>
-        <w:t>«TerminationDate»</w:t>
-      </w:r>
-      <w:r>
-        <w:rPr>
-          <w:lang w:val="en-US"/>
-        </w:rPr>
-        <w:fldChar w:fldCharType="end"/>
+        <w:t>TerminationDate</w:t>
+      </w:r>
+      <w:proofErr w:type="spellEnd"/>
+      <w:r>
+        <w:rPr>
+          <w:noProof/>
+          <w:lang w:val="en-US"/>
+        </w:rPr>
+        <w:t>}}</w:t>
       </w:r>
       <w:r>
         <w:rPr>
@@ -558,32 +446,20 @@
         <w:rPr>
           <w:lang w:val="en-US"/>
         </w:rPr>
-        <w:fldChar w:fldCharType="begin"/>
-      </w:r>
-      <w:r>
-        <w:rPr>
-          <w:lang w:val="en-US"/>
-        </w:rPr>
-        <w:instrText xml:space="preserve"> MERGEFIELD  State  \* MERGEFORMAT </w:instrText>
-      </w:r>
-      <w:r>
-        <w:rPr>
-          <w:lang w:val="en-US"/>
-        </w:rPr>
-        <w:fldChar w:fldCharType="separate"/>
+        <w:t>{{</w:t>
       </w:r>
       <w:r>
         <w:rPr>
           <w:noProof/>
           <w:lang w:val="en-US"/>
         </w:rPr>
-        <w:t>«State»</w:t>
-      </w:r>
-      <w:r>
-        <w:rPr>
-          <w:lang w:val="en-US"/>
-        </w:rPr>
-        <w:fldChar w:fldCharType="end"/>
+        <w:t>State</w:t>
+      </w:r>
+      <w:r>
+        <w:rPr>
+          <w:lang w:val="en-US"/>
+        </w:rPr>
+        <w:t>}}</w:t>
       </w:r>
       <w:r>
         <w:rPr>
@@ -626,36 +502,24 @@
                 <w:u w:val="single"/>
                 <w:lang w:val="en-US"/>
               </w:rPr>
-              <w:fldChar w:fldCharType="begin"/>
+              <w:t>{{</w:t>
             </w:r>
-            <w:r>
-              <w:rPr>
-                <w:u w:val="single"/>
-                <w:lang w:val="en-US"/>
-              </w:rPr>
-              <w:instrText xml:space="preserve"> MERGEFIELD  EmployerFullName  \* MERGEFORMAT </w:instrText>
-            </w:r>
-            <w:r>
-              <w:rPr>
-                <w:u w:val="single"/>
-                <w:lang w:val="en-US"/>
-              </w:rPr>
-              <w:fldChar w:fldCharType="separate"/>
-            </w:r>
+            <w:proofErr w:type="spellStart"/>
             <w:r>
               <w:rPr>
                 <w:noProof/>
                 <w:u w:val="single"/>
                 <w:lang w:val="en-US"/>
               </w:rPr>
-              <w:t>«EmployerFullName»</w:t>
+              <w:t>EmployerFullName</w:t>
             </w:r>
+            <w:proofErr w:type="spellEnd"/>
             <w:r>
               <w:rPr>
                 <w:u w:val="single"/>
                 <w:lang w:val="en-US"/>
               </w:rPr>
-              <w:fldChar w:fldCharType="end"/>
+              <w:t>}}</w:t>
             </w:r>
             <w:r>
               <w:rPr>
@@ -746,36 +610,24 @@
                 <w:u w:val="single"/>
                 <w:lang w:val="en-US"/>
               </w:rPr>
-              <w:fldChar w:fldCharType="begin"/>
+              <w:t>{{</w:t>
+            </w:r>
+            <w:bookmarkStart w:id="0" w:name="_GoBack"/>
+            <w:bookmarkEnd w:id="0"/>
+            <w:r>
+              <w:rPr>
+                <w:noProof/>
+                <w:u w:val="single"/>
+                <w:lang w:val="en-US"/>
+              </w:rPr>
+              <w:t>EmployeeFullName</w:t>
             </w:r>
             <w:r>
               <w:rPr>
                 <w:u w:val="single"/>
                 <w:lang w:val="en-US"/>
               </w:rPr>
-              <w:instrText xml:space="preserve"> MERGEFIELD  EmployeeFullName  \* MERGEFORMAT </w:instrText>
-            </w:r>
-            <w:r>
-              <w:rPr>
-                <w:u w:val="single"/>
-                <w:lang w:val="en-US"/>
-              </w:rPr>
-              <w:fldChar w:fldCharType="separate"/>
-            </w:r>
-            <w:r>
-              <w:rPr>
-                <w:noProof/>
-                <w:u w:val="single"/>
-                <w:lang w:val="en-US"/>
-              </w:rPr>
-              <w:t>«EmployeeFullName»</w:t>
-            </w:r>
-            <w:r>
-              <w:rPr>
-                <w:u w:val="single"/>
-                <w:lang w:val="en-US"/>
-              </w:rPr>
-              <w:fldChar w:fldCharType="end"/>
+              <w:t>}}</w:t>
             </w:r>
           </w:p>
         </w:tc>
@@ -1024,7 +876,7 @@
         </mc:Choice>
         <mc:Fallback>
           <w:pict>
-            <v:line w14:anchorId="03134960" id="Прямая соединительная линия 2" o:spid="_x0000_s1026" style="position:absolute;z-index:251659264;visibility:visible;mso-wrap-style:square;mso-width-percent:0;mso-wrap-distance-left:9pt;mso-wrap-distance-top:0;mso-wrap-distance-right:9pt;mso-wrap-distance-bottom:0;mso-position-horizontal:absolute;mso-position-horizontal-relative:text;mso-position-vertical:absolute;mso-position-vertical-relative:text;mso-width-percent:0;mso-width-relative:margin" from="-11.05pt,2.9pt" to="471.95pt,2.9pt" o:gfxdata="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" strokecolor="#4579b8 [3044]"/>
+            <v:line w14:anchorId="36893A6C" id="Прямая соединительная линия 2" o:spid="_x0000_s1026" style="position:absolute;z-index:251659264;visibility:visible;mso-wrap-style:square;mso-width-percent:0;mso-wrap-distance-left:9pt;mso-wrap-distance-top:0;mso-wrap-distance-right:9pt;mso-wrap-distance-bottom:0;mso-position-horizontal:absolute;mso-position-horizontal-relative:text;mso-position-vertical:absolute;mso-position-vertical-relative:text;mso-width-percent:0;mso-width-relative:margin" from="-11.05pt,2.9pt" to="471.95pt,2.9pt" o:gfxdata="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" strokecolor="#4579b8 [3044]"/>
           </w:pict>
         </mc:Fallback>
       </mc:AlternateContent>
@@ -3148,6 +3000,21 @@
 </file>
 
 <file path=customXml/item1.xml><?xml version="1.0" encoding="utf-8"?>
+<p:properties xmlns:p="http://schemas.microsoft.com/office/2006/metadata/properties" xmlns:xsi="http://www.w3.org/2001/XMLSchema-instance" xmlns:pc="http://schemas.microsoft.com/office/infopath/2007/PartnerControls">
+  <documentManagement/>
+</p:properties>
+</file>
+
+<file path=customXml/item2.xml><?xml version="1.0" encoding="utf-8"?>
+<?mso-contentType ?>
+<FormTemplates xmlns="http://schemas.microsoft.com/sharepoint/v3/contenttype/forms">
+  <Display>DocumentLibraryForm</Display>
+  <Edit>DocumentLibraryForm</Edit>
+  <New>DocumentLibraryForm</New>
+</FormTemplates>
+</file>
+
+<file path=customXml/item3.xml><?xml version="1.0" encoding="utf-8"?>
 <ct:contentTypeSchema xmlns:ct="http://schemas.microsoft.com/office/2006/metadata/contentType" xmlns:ma="http://schemas.microsoft.com/office/2006/metadata/properties/metaAttributes" ct:_="" ma:_="" ma:contentTypeName="Document" ma:contentTypeID="0x01010010F443CCD0F8644B82AD31F027B24614" ma:contentTypeVersion="2" ma:contentTypeDescription="Create a new document." ma:contentTypeScope="" ma:versionID="cf8dacce4a49d73cee82e7cfa6fc37d9">
   <xsd:schema xmlns:xsd="http://www.w3.org/2001/XMLSchema" xmlns:xs="http://www.w3.org/2001/XMLSchema" xmlns:p="http://schemas.microsoft.com/office/2006/metadata/properties" xmlns:ns2="daaf57cb-8698-42ef-bb10-6fb96abde0cc" targetNamespace="http://schemas.microsoft.com/office/2006/metadata/properties" ma:root="true" ma:fieldsID="a3eedd09337279c5e2eb0978e1a654c9" ns2:_="">
     <xsd:import namespace="daaf57cb-8698-42ef-bb10-6fb96abde0cc"/>
@@ -3279,26 +3146,28 @@
 </ct:contentTypeSchema>
 </file>
 
-<file path=customXml/item2.xml><?xml version="1.0" encoding="utf-8"?>
-<?mso-contentType ?>
-<FormTemplates xmlns="http://schemas.microsoft.com/sharepoint/v3/contenttype/forms">
-  <Display>DocumentLibraryForm</Display>
-  <Edit>DocumentLibraryForm</Edit>
-  <New>DocumentLibraryForm</New>
-</FormTemplates>
-</file>
-
-<file path=customXml/item3.xml><?xml version="1.0" encoding="utf-8"?>
-<p:properties xmlns:p="http://schemas.microsoft.com/office/2006/metadata/properties" xmlns:xsi="http://www.w3.org/2001/XMLSchema-instance" xmlns:pc="http://schemas.microsoft.com/office/infopath/2007/PartnerControls">
-  <documentManagement/>
-</p:properties>
-</file>
-
 <file path=customXml/item4.xml><?xml version="1.0" encoding="utf-8"?>
 <b:Sources xmlns:b="http://schemas.openxmlformats.org/officeDocument/2006/bibliography" xmlns="http://schemas.openxmlformats.org/officeDocument/2006/bibliography" SelectedStyle="\APA.XSL" StyleName="APA"/>
 </file>
 
 <file path=customXml/itemProps1.xml><?xml version="1.0" encoding="utf-8"?>
+<ds:datastoreItem xmlns:ds="http://schemas.openxmlformats.org/officeDocument/2006/customXml" ds:itemID="{4455EA89-C6B7-4CE3-9388-86C0F2BE179B}">
+  <ds:schemaRefs>
+    <ds:schemaRef ds:uri="http://schemas.microsoft.com/office/2006/metadata/properties"/>
+    <ds:schemaRef ds:uri="http://schemas.microsoft.com/office/infopath/2007/PartnerControls"/>
+  </ds:schemaRefs>
+</ds:datastoreItem>
+</file>
+
+<file path=customXml/itemProps2.xml><?xml version="1.0" encoding="utf-8"?>
+<ds:datastoreItem xmlns:ds="http://schemas.openxmlformats.org/officeDocument/2006/customXml" ds:itemID="{B24C40B6-3FF1-4D1A-84BD-3F5A2CD24D8E}">
+  <ds:schemaRefs>
+    <ds:schemaRef ds:uri="http://schemas.microsoft.com/sharepoint/v3/contenttype/forms"/>
+  </ds:schemaRefs>
+</ds:datastoreItem>
+</file>
+
+<file path=customXml/itemProps3.xml><?xml version="1.0" encoding="utf-8"?>
 <ds:datastoreItem xmlns:ds="http://schemas.openxmlformats.org/officeDocument/2006/customXml" ds:itemID="{A53CBA38-F7B9-4DFF-BD11-1A47AF587624}">
   <ds:schemaRefs>
     <ds:schemaRef ds:uri="http://schemas.microsoft.com/office/2006/metadata/contentType"/>
@@ -3316,32 +3185,8 @@
 </ds:datastoreItem>
 </file>
 
-<file path=customXml/itemProps2.xml><?xml version="1.0" encoding="utf-8"?>
-<ds:datastoreItem xmlns:ds="http://schemas.openxmlformats.org/officeDocument/2006/customXml" ds:itemID="{B24C40B6-3FF1-4D1A-84BD-3F5A2CD24D8E}">
-  <ds:schemaRefs>
-    <ds:schemaRef ds:uri="http://schemas.microsoft.com/sharepoint/v3/contenttype/forms"/>
-  </ds:schemaRefs>
-</ds:datastoreItem>
-</file>
-
-<file path=customXml/itemProps3.xml><?xml version="1.0" encoding="utf-8"?>
-<ds:datastoreItem xmlns:ds="http://schemas.openxmlformats.org/officeDocument/2006/customXml" ds:itemID="{4455EA89-C6B7-4CE3-9388-86C0F2BE179B}">
-  <ds:schemaRefs>
-    <ds:schemaRef ds:uri="http://purl.org/dc/dcmitype/"/>
-    <ds:schemaRef ds:uri="http://schemas.microsoft.com/office/infopath/2007/PartnerControls"/>
-    <ds:schemaRef ds:uri="http://www.w3.org/XML/1998/namespace"/>
-    <ds:schemaRef ds:uri="daaf57cb-8698-42ef-bb10-6fb96abde0cc"/>
-    <ds:schemaRef ds:uri="http://schemas.microsoft.com/office/2006/documentManagement/types"/>
-    <ds:schemaRef ds:uri="http://purl.org/dc/elements/1.1/"/>
-    <ds:schemaRef ds:uri="http://schemas.openxmlformats.org/package/2006/metadata/core-properties"/>
-    <ds:schemaRef ds:uri="http://purl.org/dc/terms/"/>
-    <ds:schemaRef ds:uri="http://schemas.microsoft.com/office/2006/metadata/properties"/>
-  </ds:schemaRefs>
-</ds:datastoreItem>
-</file>
-
 <file path=customXml/itemProps4.xml><?xml version="1.0" encoding="utf-8"?>
-<ds:datastoreItem xmlns:ds="http://schemas.openxmlformats.org/officeDocument/2006/customXml" ds:itemID="{F0F0810F-922E-4279-8B58-386E045614C1}">
+<ds:datastoreItem xmlns:ds="http://schemas.openxmlformats.org/officeDocument/2006/customXml" ds:itemID="{D58BCA1B-58B0-42E8-B14A-5CAAB5BEA605}">
   <ds:schemaRefs>
     <ds:schemaRef ds:uri="http://schemas.openxmlformats.org/officeDocument/2006/bibliography"/>
   </ds:schemaRefs>

</xml_diff>